<commit_message>
Reste 2 question en francais
</commit_message>
<xml_diff>
--- a/FR-2/pistes_Maupassant.docx
+++ b/FR-2/pistes_Maupassant.docx
@@ -717,16 +717,7 @@
           <w:sz w:val="24"/>
           <w:szCs w:val="24"/>
         </w:rPr>
-        <w:t xml:space="preserve">Selon moi, la parure semble représenter le désir de paraître comme quelque chose que l'on n'est pas. Comme on l'a vu dans ce texte, Mathilde voulait absolument montrer qu'elle possédait des bijoux, en les exposant pour impressionner les invités. Cependant, il s'est avéré que le bijou emprunté à son amie était une contrefaçon. La morale de cette histoire demeure dans le fait de vivre avec ce que l'on a et de ne pas chercher à devenir ce que l'on n'est pas pour attirer l'attention </w:t>
-      </w:r>
-      <w:proofErr w:type="gramStart"/>
-      <w:r>
-        <w:rPr>
-          <w:rFonts w:ascii="Garamond" w:hAnsi="Garamond"/>
-          <w:sz w:val="24"/>
-          <w:szCs w:val="24"/>
-        </w:rPr>
-        <w:t xml:space="preserve">des </w:t>
+        <w:t xml:space="preserve">Selon moi, la parure semble représenter le désir de paraître comme quelque chose que l'on n'est pas. Comme on l'a vu dans ce texte, Mathilde voulait absolument montrer qu'elle possédait des bijoux, en les exposant pour impressionner les invités. Cependant, il s'est avéré que le bijou emprunté à son amie était une contrefaçon. La morale de cette histoire demeure dans le fait de vivre avec ce que l'on a et de ne pas chercher à devenir ce que l'on n'est pas pour attirer l'attention des </w:t>
       </w:r>
       <w:r>
         <w:rPr>
@@ -736,7 +727,6 @@
         </w:rPr>
         <w:t>autres</w:t>
       </w:r>
-      <w:proofErr w:type="gramEnd"/>
       <w:r>
         <w:rPr>
           <w:rFonts w:ascii="Garamond" w:hAnsi="Garamond"/>
@@ -1083,18 +1073,51 @@
       <w:pPr>
         <w:rPr>
           <w:rFonts w:ascii="Garamond" w:hAnsi="Garamond"/>
-          <w:sz w:val="24"/>
-          <w:szCs w:val="24"/>
-        </w:rPr>
-      </w:pPr>
-      <w:r>
-        <w:rPr>
-          <w:rFonts w:ascii="Garamond" w:hAnsi="Garamond"/>
           <w:b/>
           <w:bCs/>
           <w:sz w:val="24"/>
           <w:szCs w:val="24"/>
         </w:rPr>
+      </w:pPr>
+    </w:p>
+    <w:p>
+      <w:pPr>
+        <w:rPr>
+          <w:rFonts w:ascii="Garamond" w:hAnsi="Garamond"/>
+          <w:b/>
+          <w:bCs/>
+          <w:sz w:val="24"/>
+          <w:szCs w:val="24"/>
+        </w:rPr>
+      </w:pPr>
+    </w:p>
+    <w:p>
+      <w:pPr>
+        <w:rPr>
+          <w:rFonts w:ascii="Garamond" w:hAnsi="Garamond"/>
+          <w:b/>
+          <w:bCs/>
+          <w:sz w:val="24"/>
+          <w:szCs w:val="24"/>
+        </w:rPr>
+      </w:pPr>
+    </w:p>
+    <w:p>
+      <w:pPr>
+        <w:rPr>
+          <w:rFonts w:ascii="Garamond" w:hAnsi="Garamond"/>
+          <w:sz w:val="24"/>
+          <w:szCs w:val="24"/>
+        </w:rPr>
+      </w:pPr>
+      <w:r>
+        <w:rPr>
+          <w:rFonts w:ascii="Garamond" w:hAnsi="Garamond"/>
+          <w:b/>
+          <w:bCs/>
+          <w:sz w:val="24"/>
+          <w:szCs w:val="24"/>
+        </w:rPr>
         <w:t>Réponse </w:t>
       </w:r>
       <w:r>
@@ -1113,15 +1136,14 @@
         </w:rPr>
         <w:t xml:space="preserve"> </w:t>
       </w:r>
-    </w:p>
-    <w:p>
-      <w:pPr>
-        <w:rPr>
-          <w:rFonts w:ascii="Garamond" w:hAnsi="Garamond"/>
-          <w:sz w:val="24"/>
-          <w:szCs w:val="24"/>
-        </w:rPr>
-      </w:pPr>
+      <w:r>
+        <w:rPr>
+          <w:rFonts w:ascii="Garamond" w:hAnsi="Garamond"/>
+          <w:sz w:val="24"/>
+          <w:szCs w:val="24"/>
+        </w:rPr>
+        <w:t>La haute classe se montre très hypocrite en refusant la nourriture d’une « prostituée » qui est considérée comme une personne de classe inférieure. Après quelques jours de famine, les bourgeois acceptent donc de manger la nourriture proposée par Boule-de-Suif. On remarque le contraste de la faim et la façon de penser des bourgeois français du XIXe siècle.</w:t>
+      </w:r>
     </w:p>
     <w:p>
       <w:pPr>
@@ -1142,7 +1164,6 @@
           <w:sz w:val="24"/>
           <w:szCs w:val="24"/>
         </w:rPr>
-        <w:lastRenderedPageBreak/>
         <w:t>Pourquoi Boule de suif a-t-elle quitté Rouen ?</w:t>
       </w:r>
     </w:p>
@@ -1171,6 +1192,54 @@
           <w:szCs w:val="24"/>
         </w:rPr>
         <w:t>:</w:t>
+      </w:r>
+      <w:r>
+        <w:rPr>
+          <w:rFonts w:ascii="Garamond" w:hAnsi="Garamond"/>
+          <w:sz w:val="24"/>
+          <w:szCs w:val="24"/>
+        </w:rPr>
+        <w:t xml:space="preserve"> </w:t>
+      </w:r>
+      <w:r>
+        <w:rPr>
+          <w:rFonts w:ascii="Garamond" w:hAnsi="Garamond"/>
+          <w:sz w:val="24"/>
+          <w:szCs w:val="24"/>
+        </w:rPr>
+        <w:t>Boule</w:t>
+      </w:r>
+      <w:r>
+        <w:rPr>
+          <w:rFonts w:ascii="Garamond" w:hAnsi="Garamond"/>
+          <w:sz w:val="24"/>
+          <w:szCs w:val="24"/>
+        </w:rPr>
+        <w:t>-</w:t>
+      </w:r>
+      <w:r>
+        <w:rPr>
+          <w:rFonts w:ascii="Garamond" w:hAnsi="Garamond"/>
+          <w:sz w:val="24"/>
+          <w:szCs w:val="24"/>
+        </w:rPr>
+        <w:t>de</w:t>
+      </w:r>
+      <w:r>
+        <w:rPr>
+          <w:rFonts w:ascii="Garamond" w:hAnsi="Garamond"/>
+          <w:sz w:val="24"/>
+          <w:szCs w:val="24"/>
+        </w:rPr>
+        <w:t>-</w:t>
+      </w:r>
+      <w:r>
+        <w:rPr>
+          <w:rFonts w:ascii="Garamond" w:hAnsi="Garamond"/>
+          <w:sz w:val="24"/>
+          <w:szCs w:val="24"/>
+        </w:rPr>
+        <w:t>Suif quitte Rouen à cause de la guerre franco-prussienne de 1870 à 1871. Cette guère résulte de la famine et de l'insécurité pour la population vivant dans le pays. Elle cherche à trouver un lieu plus sûr et moins exposé aux dangers de la guerre.</w:t>
       </w:r>
     </w:p>
     <w:p>
@@ -2082,21 +2151,7 @@
       <w:rPr>
         <w:rFonts w:ascii="Garamond" w:hAnsi="Garamond"/>
       </w:rPr>
-      <w:t xml:space="preserve">Prof. </w:t>
-    </w:r>
-    <w:proofErr w:type="spellStart"/>
-    <w:r>
-      <w:rPr>
-        <w:rFonts w:ascii="Garamond" w:hAnsi="Garamond"/>
-      </w:rPr>
-      <w:t>Emie</w:t>
-    </w:r>
-    <w:proofErr w:type="spellEnd"/>
-    <w:r>
-      <w:rPr>
-        <w:rFonts w:ascii="Garamond" w:hAnsi="Garamond"/>
-      </w:rPr>
-      <w:t xml:space="preserve"> Morin</w:t>
+      <w:t>Prof. Emie Morin</w:t>
     </w:r>
   </w:p>
 </w:hdr>

</xml_diff>

<commit_message>
devoir de francais est fini
</commit_message>
<xml_diff>
--- a/FR-2/pistes_Maupassant.docx
+++ b/FR-2/pistes_Maupassant.docx
@@ -606,7 +606,7 @@
           <w:sz w:val="24"/>
           <w:szCs w:val="24"/>
         </w:rPr>
-        <w:t>Sûrement parce qu'il sait de quelle classe sociale elle provient. De plus, il est conscient que cette parure a été offerte par une personne de l'entourage de Mathilde, donc il n'y prête pas plus d'attention. Mathilde ressent aussi un nouvel environnement qu'elle ne connaissait sûrement pas, ce qui explique son comportement. On peut également interpréter le mot « remarquer » comme une certaine forme d'insulte envers elle.</w:t>
+        <w:t>Sûrement, parce qu'il sait de quelle classe sociale, elle provient. De plus, il est conscient que cette parure a été offerte par une personne de l'entourage de Mathilde, donc il n'y prête pas plus d'attention. Mathilde ressent aussi un nouvel environnement qu'elle ne connaissait sûrement pas, ce qui explique son comportement. On peut également interpréter le mot « remarqué » comme une certaine forme d'insulte envers elle.</w:t>
       </w:r>
     </w:p>
     <w:p>
@@ -717,7 +717,16 @@
           <w:sz w:val="24"/>
           <w:szCs w:val="24"/>
         </w:rPr>
-        <w:t xml:space="preserve">Selon moi, la parure semble représenter le désir de paraître comme quelque chose que l'on n'est pas. Comme on l'a vu dans ce texte, Mathilde voulait absolument montrer qu'elle possédait des bijoux, en les exposant pour impressionner les invités. Cependant, il s'est avéré que le bijou emprunté à son amie était une contrefaçon. La morale de cette histoire demeure dans le fait de vivre avec ce que l'on a et de ne pas chercher à devenir ce que l'on n'est pas pour attirer l'attention des </w:t>
+        <w:t xml:space="preserve">Selon moi, la parure semble représenter le désir de paraître comme quelque chose que l'on n'est pas. Comme on l'a vu dans ce texte, Mathilde voulait absolument montrer qu'elle possédait des bijoux, en les exposant pour impressionner les invités. Cependant, il s'est avéré que le bijou emprunté à son amie était une contrefaçon. La morale de cette histoire demeure dans le fait de vivre avec ce que l'on a et de ne pas chercher à devenir ce que l'on n'est pas pour attirer l'attention </w:t>
+      </w:r>
+      <w:proofErr w:type="gramStart"/>
+      <w:r>
+        <w:rPr>
+          <w:rFonts w:ascii="Garamond" w:hAnsi="Garamond"/>
+          <w:sz w:val="24"/>
+          <w:szCs w:val="24"/>
+        </w:rPr>
+        <w:t xml:space="preserve">des </w:t>
       </w:r>
       <w:r>
         <w:rPr>
@@ -727,6 +736,7 @@
         </w:rPr>
         <w:t>autres</w:t>
       </w:r>
+      <w:proofErr w:type="gramEnd"/>
       <w:r>
         <w:rPr>
           <w:rFonts w:ascii="Garamond" w:hAnsi="Garamond"/>
@@ -1342,31 +1352,13 @@
       <w:pPr>
         <w:rPr>
           <w:rFonts w:ascii="Garamond" w:hAnsi="Garamond"/>
-          <w:sz w:val="24"/>
-          <w:szCs w:val="24"/>
-        </w:rPr>
-      </w:pPr>
-      <w:r>
-        <w:rPr>
-          <w:rFonts w:ascii="Garamond" w:hAnsi="Garamond"/>
           <w:b/>
           <w:bCs/>
           <w:sz w:val="24"/>
           <w:szCs w:val="24"/>
         </w:rPr>
-        <w:t>Réponse </w:t>
-      </w:r>
-      <w:r>
-        <w:rPr>
-          <w:rFonts w:ascii="Garamond" w:hAnsi="Garamond"/>
-          <w:sz w:val="24"/>
-          <w:szCs w:val="24"/>
-        </w:rPr>
-        <w:t>:</w:t>
-      </w:r>
-    </w:p>
-    <w:p>
-      <w:pPr>
+      </w:pPr>
+      <w:r>
         <w:rPr>
           <w:rFonts w:ascii="Garamond" w:hAnsi="Garamond"/>
           <w:b/>
@@ -1374,7 +1366,32 @@
           <w:sz w:val="24"/>
           <w:szCs w:val="24"/>
         </w:rPr>
-      </w:pPr>
+        <w:t>Réponse </w:t>
+      </w:r>
+      <w:r>
+        <w:rPr>
+          <w:rFonts w:ascii="Garamond" w:hAnsi="Garamond"/>
+          <w:sz w:val="24"/>
+          <w:szCs w:val="24"/>
+        </w:rPr>
+        <w:t>:</w:t>
+      </w:r>
+      <w:r>
+        <w:rPr>
+          <w:rFonts w:ascii="Garamond" w:hAnsi="Garamond"/>
+          <w:sz w:val="24"/>
+          <w:szCs w:val="24"/>
+        </w:rPr>
+        <w:t xml:space="preserve"> </w:t>
+      </w:r>
+      <w:r>
+        <w:rPr>
+          <w:rFonts w:ascii="Garamond" w:hAnsi="Garamond"/>
+          <w:sz w:val="24"/>
+          <w:szCs w:val="24"/>
+        </w:rPr>
+        <w:t>Selon moi, l’excitation des voyageurs était complétement hors norme, car selon eux, Boule de Suife n’est pas une des leurs, mais qu’une simple personne de classe inférieure qui ne mérite pas autant le respect que les gens de la haute classe. Cette scène démontre l’hypocrisie morale des voyageurs.</w:t>
+      </w:r>
     </w:p>
     <w:p>
       <w:pPr>
@@ -1439,6 +1456,38 @@
           <w:szCs w:val="24"/>
         </w:rPr>
         <w:t> :</w:t>
+      </w:r>
+      <w:r>
+        <w:rPr>
+          <w:rFonts w:ascii="Garamond" w:hAnsi="Garamond"/>
+          <w:sz w:val="24"/>
+          <w:szCs w:val="24"/>
+        </w:rPr>
+        <w:t xml:space="preserve"> </w:t>
+      </w:r>
+      <w:r>
+        <w:rPr>
+          <w:rFonts w:ascii="Garamond" w:hAnsi="Garamond"/>
+          <w:sz w:val="24"/>
+          <w:szCs w:val="24"/>
+        </w:rPr>
+        <w:t>Selon moi, les aristocrates ont profité de Boule</w:t>
+      </w:r>
+      <w:r>
+        <w:rPr>
+          <w:rFonts w:ascii="Garamond" w:hAnsi="Garamond"/>
+          <w:sz w:val="24"/>
+          <w:szCs w:val="24"/>
+        </w:rPr>
+        <w:t xml:space="preserve"> de </w:t>
+      </w:r>
+      <w:r>
+        <w:rPr>
+          <w:rFonts w:ascii="Garamond" w:hAnsi="Garamond"/>
+          <w:sz w:val="24"/>
+          <w:szCs w:val="24"/>
+        </w:rPr>
+        <w:t>Suif à cause de leur statut social et de leur principe moral. Ils ont forcé Boule-de-Suif à coucher avec le Prussien pour pouvoir libérer cet endroit rempli de soldat qui faisait d’ambiance épeurant et malsaine. On pourrait décrire cette scène comme une pression morale. Finalement, les aristocrates dans cette nouvelle n’ont aucune dignité.</w:t>
       </w:r>
     </w:p>
     <w:p>
@@ -2151,7 +2200,21 @@
       <w:rPr>
         <w:rFonts w:ascii="Garamond" w:hAnsi="Garamond"/>
       </w:rPr>
-      <w:t>Prof. Emie Morin</w:t>
+      <w:t xml:space="preserve">Prof. </w:t>
+    </w:r>
+    <w:proofErr w:type="spellStart"/>
+    <w:r>
+      <w:rPr>
+        <w:rFonts w:ascii="Garamond" w:hAnsi="Garamond"/>
+      </w:rPr>
+      <w:t>Emie</w:t>
+    </w:r>
+    <w:proofErr w:type="spellEnd"/>
+    <w:r>
+      <w:rPr>
+        <w:rFonts w:ascii="Garamond" w:hAnsi="Garamond"/>
+      </w:rPr>
+      <w:t xml:space="preserve"> Morin</w:t>
     </w:r>
   </w:p>
 </w:hdr>

</xml_diff>